<commit_message>
cv updates with publications
</commit_message>
<xml_diff>
--- a/files/CV2023.docx
+++ b/files/CV2023.docx
@@ -1066,87 +1066,264 @@
         <w:ind w:left="360"/>
       </w:pPr>
       <w:r>
-        <w:t xml:space="preserve">Co-Author, Publishing date: 2020-01-01, </w:t>
+        <w:t>Co-Author, Publishing date: 202</w:t>
+      </w:r>
+      <w:r>
+        <w:t>3</w:t>
+      </w:r>
+      <w:r>
+        <w:t>-</w:t>
+      </w:r>
+      <w:r>
+        <w:t>03</w:t>
+      </w:r>
+      <w:r>
+        <w:t xml:space="preserve">-01, Communications </w:t>
       </w:r>
       <w:proofErr w:type="spellStart"/>
       <w:r>
-        <w:t>bioRxiv</w:t>
+        <w:t>Biology</w:t>
       </w:r>
       <w:proofErr w:type="spellEnd"/>
-      <w:r>
-        <w:t xml:space="preserve"> (</w:t>
-      </w:r>
+    </w:p>
+    <w:p>
+      <w:pPr>
+        <w:ind w:left="360"/>
+      </w:pPr>
       <w:proofErr w:type="spellStart"/>
       <w:r>
-        <w:t>recently</w:t>
+        <w:t>Authors</w:t>
       </w:r>
       <w:proofErr w:type="spellEnd"/>
       <w:r>
+        <w:t xml:space="preserve">: </w:t>
+      </w:r>
+      <w:r>
+        <w:t>‘</w:t>
+      </w:r>
+      <w:r>
+        <w:t xml:space="preserve">Ivan </w:t>
+      </w:r>
+      <w:proofErr w:type="spellStart"/>
+      <w:r>
+        <w:t>Maslov</w:t>
+      </w:r>
+      <w:proofErr w:type="spellEnd"/>
+      <w:r>
+        <w:t xml:space="preserve">, </w:t>
+      </w:r>
+      <w:proofErr w:type="spellStart"/>
+      <w:r>
+        <w:t>Oleksandr</w:t>
+      </w:r>
+      <w:proofErr w:type="spellEnd"/>
+      <w:r>
         <w:t xml:space="preserve"> </w:t>
       </w:r>
       <w:proofErr w:type="spellStart"/>
       <w:r>
-        <w:t>accepted</w:t>
+        <w:t>Volkov</w:t>
       </w:r>
       <w:proofErr w:type="spellEnd"/>
       <w:r>
-        <w:t xml:space="preserve"> at Communications </w:t>
+        <w:t xml:space="preserve">, </w:t>
       </w:r>
       <w:proofErr w:type="spellStart"/>
       <w:r>
-        <w:t>Biology</w:t>
+        <w:t>Polina</w:t>
       </w:r>
       <w:proofErr w:type="spellEnd"/>
       <w:r>
-        <w:t>)</w:t>
+        <w:t xml:space="preserve"> </w:t>
+      </w:r>
+      <w:proofErr w:type="spellStart"/>
+      <w:r>
+        <w:t>Khorn</w:t>
+      </w:r>
+      <w:proofErr w:type="spellEnd"/>
+      <w:r>
+        <w:t xml:space="preserve">, Philipp </w:t>
+      </w:r>
+      <w:proofErr w:type="spellStart"/>
+      <w:r>
+        <w:t>Orekhov</w:t>
+      </w:r>
+      <w:proofErr w:type="spellEnd"/>
+      <w:r>
+        <w:t xml:space="preserve">, </w:t>
+      </w:r>
+      <w:proofErr w:type="spellStart"/>
+      <w:r>
+        <w:t>Anastasiia</w:t>
+      </w:r>
+      <w:proofErr w:type="spellEnd"/>
+      <w:r>
+        <w:t xml:space="preserve"> </w:t>
+      </w:r>
+      <w:proofErr w:type="spellStart"/>
+      <w:r>
+        <w:t>Gusach</w:t>
+      </w:r>
+      <w:proofErr w:type="spellEnd"/>
+      <w:r>
+        <w:t xml:space="preserve">, Pavel </w:t>
+      </w:r>
+      <w:proofErr w:type="spellStart"/>
+      <w:r>
+        <w:t>Kuzmichev</w:t>
+      </w:r>
+      <w:proofErr w:type="spellEnd"/>
+      <w:r>
+        <w:t xml:space="preserve">, </w:t>
+      </w:r>
+      <w:proofErr w:type="spellStart"/>
+      <w:r>
+        <w:t>Andrey</w:t>
+      </w:r>
+      <w:proofErr w:type="spellEnd"/>
+      <w:r>
+        <w:t xml:space="preserve"> </w:t>
+      </w:r>
+      <w:proofErr w:type="spellStart"/>
+      <w:r>
+        <w:t>Gerasimov</w:t>
+      </w:r>
+      <w:proofErr w:type="spellEnd"/>
+      <w:r>
+        <w:t xml:space="preserve">, </w:t>
+      </w:r>
+      <w:proofErr w:type="spellStart"/>
+      <w:r>
+        <w:t>Aleksandra</w:t>
+      </w:r>
+      <w:proofErr w:type="spellEnd"/>
+      <w:r>
+        <w:t xml:space="preserve"> </w:t>
+      </w:r>
+      <w:proofErr w:type="spellStart"/>
+      <w:r>
+        <w:t>Luginina</w:t>
+      </w:r>
+      <w:proofErr w:type="spellEnd"/>
+      <w:r>
+        <w:t xml:space="preserve">, Quinten Coucke, </w:t>
+      </w:r>
+      <w:proofErr w:type="spellStart"/>
+      <w:r>
+        <w:t>Andrey</w:t>
+      </w:r>
+      <w:proofErr w:type="spellEnd"/>
+      <w:r>
+        <w:t xml:space="preserve"> </w:t>
+      </w:r>
+      <w:proofErr w:type="spellStart"/>
+      <w:r>
+        <w:t>Bogorodskiy</w:t>
+      </w:r>
+      <w:proofErr w:type="spellEnd"/>
+      <w:r>
+        <w:t xml:space="preserve">, </w:t>
+      </w:r>
+      <w:proofErr w:type="spellStart"/>
+      <w:r>
+        <w:t>Valentin</w:t>
+      </w:r>
+      <w:proofErr w:type="spellEnd"/>
+      <w:r>
+        <w:t xml:space="preserve"> </w:t>
+      </w:r>
+      <w:proofErr w:type="spellStart"/>
+      <w:r>
+        <w:t>Gordeliy</w:t>
+      </w:r>
+      <w:proofErr w:type="spellEnd"/>
+      <w:r>
+        <w:t xml:space="preserve">, Simon </w:t>
+      </w:r>
+      <w:proofErr w:type="spellStart"/>
+      <w:r>
+        <w:t>Wanninger</w:t>
+      </w:r>
+      <w:proofErr w:type="spellEnd"/>
+      <w:r>
+        <w:t xml:space="preserve">, Anders Barth, </w:t>
+      </w:r>
+      <w:proofErr w:type="spellStart"/>
+      <w:r>
+        <w:t>Alexey</w:t>
+      </w:r>
+      <w:proofErr w:type="spellEnd"/>
+      <w:r>
+        <w:t xml:space="preserve"> </w:t>
+      </w:r>
+      <w:proofErr w:type="spellStart"/>
+      <w:r>
+        <w:t>Mishin</w:t>
+      </w:r>
+      <w:proofErr w:type="spellEnd"/>
+      <w:r>
+        <w:t xml:space="preserve">, Johan Hofkens, </w:t>
+      </w:r>
+      <w:proofErr w:type="spellStart"/>
+      <w:r>
+        <w:t>Vadim</w:t>
+      </w:r>
+      <w:proofErr w:type="spellEnd"/>
+      <w:r>
+        <w:t xml:space="preserve"> </w:t>
+      </w:r>
+      <w:proofErr w:type="spellStart"/>
+      <w:r>
+        <w:t>Cherezov</w:t>
+      </w:r>
+      <w:proofErr w:type="spellEnd"/>
+      <w:r>
+        <w:t xml:space="preserve">, Thomas </w:t>
+      </w:r>
+      <w:proofErr w:type="spellStart"/>
+      <w:r>
+        <w:t>Gensch</w:t>
+      </w:r>
+      <w:proofErr w:type="spellEnd"/>
+      <w:r>
+        <w:t xml:space="preserve">, Jelle Hendrix, </w:t>
+      </w:r>
+      <w:proofErr w:type="spellStart"/>
+      <w:r>
+        <w:t>Valentin</w:t>
+      </w:r>
+      <w:proofErr w:type="spellEnd"/>
+      <w:r>
+        <w:t xml:space="preserve"> </w:t>
+      </w:r>
+      <w:proofErr w:type="spellStart"/>
+      <w:r>
+        <w:t>Borshchevskiy</w:t>
+      </w:r>
+      <w:proofErr w:type="spellEnd"/>
+      <w:r>
+        <w:t>'</w:t>
+      </w:r>
+      <w:r>
+        <w:t xml:space="preserve"> </w:t>
       </w:r>
     </w:p>
     <w:p>
       <w:pPr>
         <w:ind w:left="360"/>
       </w:pPr>
-      <w:proofErr w:type="spellStart"/>
-      <w:r>
-        <w:t>Authors</w:t>
-      </w:r>
-      <w:proofErr w:type="spellEnd"/>
-      <w:r>
-        <w:t xml:space="preserve">: 'Danai Laskaratou, Guillermo Solís Fernández, </w:t>
-      </w:r>
-      <w:r>
-        <w:rPr>
-          <w:b/>
-          <w:bCs/>
-        </w:rPr>
-        <w:t>Quinten</w:t>
+      <w:r>
+        <w:t>DOI:</w:t>
       </w:r>
       <w:r>
         <w:t xml:space="preserve"> </w:t>
-      </w:r>
-      <w:r>
-        <w:rPr>
-          <w:b/>
-          <w:bCs/>
-        </w:rPr>
-        <w:t>Coucke</w:t>
-      </w:r>
-      <w:r>
-        <w:t>, Eduard Fron, Susana Rocha, Johan Hofkens, Jelle Hendrix &amp; Hideaki Mizuno'</w:t>
-      </w:r>
-    </w:p>
-    <w:p>
-      <w:pPr>
-        <w:ind w:left="360"/>
-      </w:pPr>
-      <w:r>
-        <w:t xml:space="preserve">DOI: </w:t>
       </w:r>
       <w:hyperlink r:id="rId7" w:history="1">
         <w:r>
           <w:rPr>
             <w:rStyle w:val="Hyperlink"/>
           </w:rPr>
-          <w:t>https://doi.org/10.1101/2020.11.26.40018</w:t>
+          <w:t>https://doi.org/10.1038/s42003-023-04727-z</w:t>
         </w:r>
       </w:hyperlink>
     </w:p>
@@ -1524,47 +1701,28 @@
         <w:ind w:left="360"/>
       </w:pPr>
       <w:r>
-        <w:t xml:space="preserve">Co-Author, Publishing date: 2022-08-22, </w:t>
-      </w:r>
-      <w:proofErr w:type="spellStart"/>
-      <w:r>
-        <w:t>bioRxiv</w:t>
-      </w:r>
-      <w:proofErr w:type="spellEnd"/>
-      <w:r>
-        <w:t xml:space="preserve"> (</w:t>
-      </w:r>
-      <w:proofErr w:type="spellStart"/>
-      <w:r>
-        <w:t>now</w:t>
-      </w:r>
-      <w:proofErr w:type="spellEnd"/>
-      <w:r>
-        <w:t xml:space="preserve"> </w:t>
-      </w:r>
-      <w:proofErr w:type="spellStart"/>
-      <w:r>
-        <w:t>accepted</w:t>
-      </w:r>
-      <w:proofErr w:type="spellEnd"/>
-      <w:r>
-        <w:t xml:space="preserve"> at PLOS, </w:t>
-      </w:r>
-      <w:proofErr w:type="spellStart"/>
-      <w:r>
-        <w:t>expected</w:t>
-      </w:r>
-      <w:proofErr w:type="spellEnd"/>
-      <w:r>
-        <w:t xml:space="preserve"> </w:t>
-      </w:r>
-      <w:proofErr w:type="spellStart"/>
-      <w:r>
-        <w:t>summer</w:t>
-      </w:r>
-      <w:proofErr w:type="spellEnd"/>
-      <w:r>
-        <w:t xml:space="preserve"> ’23)</w:t>
+        <w:t>Co-Author, Publishing date: 202</w:t>
+      </w:r>
+      <w:r>
+        <w:t>3</w:t>
+      </w:r>
+      <w:r>
+        <w:t>-0</w:t>
+      </w:r>
+      <w:r>
+        <w:t>3</w:t>
+      </w:r>
+      <w:r>
+        <w:t>-</w:t>
+      </w:r>
+      <w:r>
+        <w:t>03</w:t>
+      </w:r>
+      <w:r>
+        <w:t xml:space="preserve">, </w:t>
+      </w:r>
+      <w:r>
+        <w:t>PNAS</w:t>
       </w:r>
     </w:p>
     <w:p>
@@ -1648,9 +1806,12 @@
           <w:rPr>
             <w:rStyle w:val="Hyperlink"/>
           </w:rPr>
-          <w:t>https://doi.org/10.1101/2022.08.24.505064</w:t>
+          <w:t>https://doi.org/10.1073/pnas.2216934120</w:t>
         </w:r>
       </w:hyperlink>
+      <w:r>
+        <w:t xml:space="preserve"> </w:t>
+      </w:r>
     </w:p>
     <w:p>
       <w:pPr>

</xml_diff>